<commit_message>
Syncing with version 26.0.25774.0
</commit_message>
<xml_diff>
--- a/Apps/CZ/CoreLocalizationPack/app/Src/Reports/ReminderEmail.docx
+++ b/Apps/CZ/CoreLocalizationPack/app/Src/Reports/ReminderEmail.docx
@@ -1,23 +1,25 @@
 
 <file path=word/document.xml><?xml version="1.0" encoding="utf-8"?>
-<w:document xmlns:wpc="http://schemas.microsoft.com/office/word/2010/wordprocessingCanvas" xmlns:cx="http://schemas.microsoft.com/office/drawing/2014/chartex" xmlns:cx1="http://schemas.microsoft.com/office/drawing/2015/9/8/chartex" xmlns:cx2="http://schemas.microsoft.com/office/drawing/2015/10/21/chartex" xmlns:cx3="http://schemas.microsoft.com/office/drawing/2016/5/9/chartex" xmlns:cx4="http://schemas.microsoft.com/office/drawing/2016/5/10/chartex" xmlns:cx5="http://schemas.microsoft.com/office/drawing/2016/5/11/chartex" xmlns:cx6="http://schemas.microsoft.com/office/drawing/2016/5/12/chartex" xmlns:cx7="http://schemas.microsoft.com/office/drawing/2016/5/13/chartex" xmlns:cx8="http://schemas.microsoft.com/office/drawing/2016/5/14/chartex" xmlns:mc="http://schemas.openxmlformats.org/markup-compatibility/2006" xmlns:aink="http://schemas.microsoft.com/office/drawing/2016/ink" xmlns:am3d="http://schemas.microsoft.com/office/drawing/2017/model3d" xmlns:o="urn:schemas-microsoft-com:office:office" xmlns:oel="http://schemas.microsoft.com/office/2019/extlst" xmlns:r="http://schemas.openxmlformats.org/officeDocument/2006/relationships" xmlns:m="http://schemas.openxmlformats.org/officeDocument/2006/math" xmlns:v="urn:schemas-microsoft-com:vml" xmlns:wp14="http://schemas.microsoft.com/office/word/2010/wordprocessingDrawing" xmlns:wp="http://schemas.openxmlformats.org/drawingml/2006/wordprocessingDrawing" xmlns:w10="urn:schemas-microsoft-com:office:word" xmlns:w="http://schemas.openxmlformats.org/wordprocessingml/2006/main" xmlns:w14="http://schemas.microsoft.com/office/word/2010/wordml" xmlns:w15="http://schemas.microsoft.com/office/word/2012/wordml" xmlns:w16cex="http://schemas.microsoft.com/office/word/2018/wordml/cex" xmlns:w16cid="http://schemas.microsoft.com/office/word/2016/wordml/cid" xmlns:w16="http://schemas.microsoft.com/office/word/2018/wordml" xmlns:w16sdtdh="http://schemas.microsoft.com/office/word/2020/wordml/sdtdatahash" xmlns:w16se="http://schemas.microsoft.com/office/word/2015/wordml/symex" xmlns:wpg="http://schemas.microsoft.com/office/word/2010/wordprocessingGroup" xmlns:wpi="http://schemas.microsoft.com/office/word/2010/wordprocessingInk" xmlns:wne="http://schemas.microsoft.com/office/word/2006/wordml" xmlns:wps="http://schemas.microsoft.com/office/word/2010/wordprocessingShape" mc:Ignorable="w14 w15 w16se w16cid w16 w16cex w16sdtdh wp14">
+<w:document xmlns:wpc="http://schemas.microsoft.com/office/word/2010/wordprocessingCanvas" xmlns:cx="http://schemas.microsoft.com/office/drawing/2014/chartex" xmlns:cx1="http://schemas.microsoft.com/office/drawing/2015/9/8/chartex" xmlns:cx2="http://schemas.microsoft.com/office/drawing/2015/10/21/chartex" xmlns:cx3="http://schemas.microsoft.com/office/drawing/2016/5/9/chartex" xmlns:cx4="http://schemas.microsoft.com/office/drawing/2016/5/10/chartex" xmlns:cx5="http://schemas.microsoft.com/office/drawing/2016/5/11/chartex" xmlns:cx6="http://schemas.microsoft.com/office/drawing/2016/5/12/chartex" xmlns:cx7="http://schemas.microsoft.com/office/drawing/2016/5/13/chartex" xmlns:cx8="http://schemas.microsoft.com/office/drawing/2016/5/14/chartex" xmlns:mc="http://schemas.openxmlformats.org/markup-compatibility/2006" xmlns:aink="http://schemas.microsoft.com/office/drawing/2016/ink" xmlns:am3d="http://schemas.microsoft.com/office/drawing/2017/model3d" xmlns:o="urn:schemas-microsoft-com:office:office" xmlns:oel="http://schemas.microsoft.com/office/2019/extlst" xmlns:r="http://schemas.openxmlformats.org/officeDocument/2006/relationships" xmlns:m="http://schemas.openxmlformats.org/officeDocument/2006/math" xmlns:v="urn:schemas-microsoft-com:vml" xmlns:wp14="http://schemas.microsoft.com/office/word/2010/wordprocessingDrawing" xmlns:wp="http://schemas.openxmlformats.org/drawingml/2006/wordprocessingDrawing" xmlns:w10="urn:schemas-microsoft-com:office:word" xmlns:w="http://schemas.openxmlformats.org/wordprocessingml/2006/main" xmlns:w14="http://schemas.microsoft.com/office/word/2010/wordml" xmlns:w15="http://schemas.microsoft.com/office/word/2012/wordml" xmlns:w16cex="http://schemas.microsoft.com/office/word/2018/wordml/cex" xmlns:w16cid="http://schemas.microsoft.com/office/word/2016/wordml/cid" xmlns:w16="http://schemas.microsoft.com/office/word/2018/wordml" xmlns:w16du="http://schemas.microsoft.com/office/word/2023/wordml/word16du" xmlns:w16sdtdh="http://schemas.microsoft.com/office/word/2020/wordml/sdtdatahash" xmlns:w16se="http://schemas.microsoft.com/office/word/2015/wordml/symex" xmlns:wpg="http://schemas.microsoft.com/office/word/2010/wordprocessingGroup" xmlns:wpi="http://schemas.microsoft.com/office/word/2010/wordprocessingInk" xmlns:wne="http://schemas.microsoft.com/office/word/2006/wordml" xmlns:wps="http://schemas.microsoft.com/office/word/2010/wordprocessingShape" mc:Ignorable="w14 w15 w16se w16cid w16 w16cex w16sdtdh w16du wp14">
   <w:body>
     <w:p>
       <w:sdt>
         <w:sdtPr>
-          <w:alias w:val="#Nav: /Issued_Reminder_Header/CopyLoop/LineSum/GreetingLbl"/>
+          <w:alias w:val="#Nav: /Issued_Reminder_Header/CopyLoop/LineSum/GreetingText"/>
           <w:tag w:val="#Nav: Reminder_CZL/31182"/>
           <w:id w:val="1664118343"/>
           <w:placeholder>
             <w:docPart w:val="DefaultPlaceholder_-1854013440"/>
           </w:placeholder>
-          <w:dataBinding w:prefixMappings="xmlns:ns0='urn:microsoft-dynamics-nav/reports/Reminder_CZL/31182/'" w:xpath="/ns0:NavWordReportXmlPart[1]/ns0:Issued_Reminder_Header[1]/ns0:CopyLoop[1]/ns0:LineSum[1]/ns0:GreetingLbl[1]" w:storeItemID="{156203B7-0122-455E-93A5-92AC670EA472}"/>
+          <w:dataBinding w:prefixMappings="xmlns:ns0='urn:microsoft-dynamics-nav/reports/Reminder_CZL/31182/'" w:xpath="/ns0:NavWordReportXmlPart[1]/ns0:Issued_Reminder_Header[1]/ns0:CopyLoop[1]/ns0:LineSum[1]/ns0:GreetingText[1]" w:storeItemID="{156203B7-0122-455E-93A5-92AC670EA472}"/>
           <w:text/>
         </w:sdtPr>
         <w:sdtContent>
+          <w:proofErr w:type="spellStart"/>
           <w:r>
-            <w:t>GreetingLbl</w:t>
+            <w:t>GreetingText</w:t>
           </w:r>
+          <w:proofErr w:type="spellEnd"/>
         </w:sdtContent>
       </w:sdt>
       <w:r>
@@ -35,9 +37,11 @@
           <w:text/>
         </w:sdtPr>
         <w:sdtContent>
+          <w:proofErr w:type="spellStart"/>
           <w:r>
             <w:t>Contact_IssuedReminderHeader</w:t>
           </w:r>
+          <w:proofErr w:type="spellEnd"/>
         </w:sdtContent>
       </w:sdt>
       <w:r>
@@ -57,28 +61,32 @@
       </w:sdtPr>
       <w:sdtContent>
         <w:p>
+          <w:proofErr w:type="spellStart"/>
           <w:r>
             <w:t>AmtDueLbl</w:t>
           </w:r>
+          <w:proofErr w:type="spellEnd"/>
         </w:p>
       </w:sdtContent>
     </w:sdt>
     <w:sdt>
       <w:sdtPr>
-        <w:alias w:val="#Nav: /Issued_Reminder_Header/CopyLoop/LineSum/BodyLbl"/>
+        <w:alias w:val="#Nav: /Issued_Reminder_Header/CopyLoop/LineSum/BodyText"/>
         <w:tag w:val="#Nav: Reminder_CZL/31182"/>
         <w:id w:val="-191996005"/>
         <w:placeholder>
           <w:docPart w:val="DefaultPlaceholder_-1854013440"/>
         </w:placeholder>
-        <w:dataBinding w:prefixMappings="xmlns:ns0='urn:microsoft-dynamics-nav/reports/Reminder_CZL/31182/'" w:xpath="/ns0:NavWordReportXmlPart[1]/ns0:Issued_Reminder_Header[1]/ns0:CopyLoop[1]/ns0:LineSum[1]/ns0:BodyLbl[1]" w:storeItemID="{156203B7-0122-455E-93A5-92AC670EA472}"/>
+        <w:dataBinding w:prefixMappings="xmlns:ns0='urn:microsoft-dynamics-nav/reports/Reminder_CZL/31182/'" w:xpath="/ns0:NavWordReportXmlPart[1]/ns0:Issued_Reminder_Header[1]/ns0:CopyLoop[1]/ns0:LineSum[1]/ns0:BodyText[1]" w:storeItemID="{156203B7-0122-455E-93A5-92AC670EA472}"/>
         <w:text/>
       </w:sdtPr>
       <w:sdtContent>
         <w:p>
+          <w:proofErr w:type="spellStart"/>
           <w:r>
-            <w:t>BodyLbl</w:t>
+            <w:t>BodyText</w:t>
           </w:r>
+          <w:proofErr w:type="spellEnd"/>
         </w:p>
       </w:sdtContent>
     </w:sdt>
@@ -139,11 +147,19 @@
                 <w:text/>
               </w:sdtPr>
               <w:sdtContent>
+                <w:proofErr w:type="gramStart"/>
                 <w:r>
                   <w:rPr>
                     <w:b/>
                   </w:rPr>
-                  <w:t>DocumentNo_IssuedReminderLineCaption</w:t>
+                  <w:t>DocumentNo</w:t>
+                </w:r>
+                <w:proofErr w:type="gramEnd"/>
+                <w:r>
+                  <w:rPr>
+                    <w:b/>
+                  </w:rPr>
+                  <w:t>_IssuedReminderLineCaption</w:t>
                 </w:r>
               </w:sdtContent>
             </w:sdt>
@@ -184,12 +200,14 @@
                     <w:b/>
                   </w:rPr>
                 </w:pPr>
+                <w:proofErr w:type="spellStart"/>
                 <w:r>
                   <w:rPr>
                     <w:b/>
                   </w:rPr>
                   <w:t>DocumentType_IssuedReminderLineCaption</w:t>
                 </w:r>
+                <w:proofErr w:type="spellEnd"/>
               </w:p>
             </w:tc>
           </w:sdtContent>
@@ -223,12 +241,14 @@
                     <w:b/>
                   </w:rPr>
                 </w:pPr>
+                <w:proofErr w:type="spellStart"/>
                 <w:r>
                   <w:rPr>
                     <w:b/>
                   </w:rPr>
                   <w:t>Description_IssuedReminderLineCaption</w:t>
                 </w:r>
+                <w:proofErr w:type="spellEnd"/>
               </w:p>
             </w:tc>
           </w:sdtContent>
@@ -262,12 +282,14 @@
                     <w:b/>
                   </w:rPr>
                 </w:pPr>
+                <w:proofErr w:type="spellStart"/>
                 <w:r>
                   <w:rPr>
                     <w:b/>
                   </w:rPr>
                   <w:t>DueDate_IssuedReminderLineCaption</w:t>
                 </w:r>
+                <w:proofErr w:type="spellEnd"/>
               </w:p>
             </w:tc>
           </w:sdtContent>
@@ -302,12 +324,14 @@
                     <w:b/>
                   </w:rPr>
                 </w:pPr>
+                <w:proofErr w:type="spellStart"/>
                 <w:r>
                   <w:rPr>
                     <w:b/>
                   </w:rPr>
                   <w:t>RemainingAmount_IssuedReminderLineCaption</w:t>
                 </w:r>
+                <w:proofErr w:type="spellEnd"/>
               </w:p>
             </w:tc>
           </w:sdtContent>
@@ -447,12 +471,22 @@
                             <w:bCs/>
                           </w:rPr>
                         </w:pPr>
+                        <w:proofErr w:type="spellStart"/>
+                        <w:proofErr w:type="gramStart"/>
                         <w:r>
                           <w:rPr>
                             <w:bCs/>
                           </w:rPr>
-                          <w:t>DocumentNo_IssuedReminderLine</w:t>
+                          <w:t>DocumentNo</w:t>
                         </w:r>
+                        <w:proofErr w:type="gramEnd"/>
+                        <w:r>
+                          <w:rPr>
+                            <w:bCs/>
+                          </w:rPr>
+                          <w:t>_IssuedReminderLine</w:t>
+                        </w:r>
+                        <w:proofErr w:type="spellEnd"/>
                       </w:p>
                     </w:tc>
                   </w:sdtContent>
@@ -482,12 +516,14 @@
                             <w:bCs/>
                           </w:rPr>
                         </w:pPr>
+                        <w:proofErr w:type="spellStart"/>
                         <w:r>
                           <w:rPr>
                             <w:bCs/>
                           </w:rPr>
                           <w:t>DocumentType_IssuedReminderLine</w:t>
                         </w:r>
+                        <w:proofErr w:type="spellEnd"/>
                       </w:p>
                     </w:tc>
                   </w:sdtContent>
@@ -517,12 +553,14 @@
                             <w:bCs/>
                           </w:rPr>
                         </w:pPr>
+                        <w:proofErr w:type="spellStart"/>
                         <w:r>
                           <w:rPr>
                             <w:bCs/>
                           </w:rPr>
                           <w:t>Description_IssuedReminderLine</w:t>
                         </w:r>
+                        <w:proofErr w:type="spellEnd"/>
                       </w:p>
                     </w:tc>
                   </w:sdtContent>
@@ -552,12 +590,14 @@
                             <w:bCs/>
                           </w:rPr>
                         </w:pPr>
+                        <w:proofErr w:type="spellStart"/>
                         <w:r>
                           <w:rPr>
                             <w:bCs/>
                           </w:rPr>
                           <w:t>DueDate_IssuedReminderLine</w:t>
                         </w:r>
+                        <w:proofErr w:type="spellEnd"/>
                       </w:p>
                     </w:tc>
                   </w:sdtContent>
@@ -567,14 +607,14 @@
                     <w:rPr>
                       <w:bCs/>
                     </w:rPr>
+                    <w:alias w:val="#Nav: /Issued_Reminder_Header/CopyLoop/Issued_Reminder_Line/LineAmountText"/>
+                    <w:tag w:val="#Nav: Reminder_CZL/31182"/>
                     <w:id w:val="-1495945629"/>
                     <w:placeholder>
                       <w:docPart w:val="DefaultPlaceholder_-1854013440"/>
                     </w:placeholder>
                     <w:dataBinding w:prefixMappings="xmlns:ns0='urn:microsoft-dynamics-nav/reports/Reminder_CZL/31182/'" w:xpath="/ns0:NavWordReportXmlPart[1]/ns0:Issued_Reminder_Header[1]/ns0:CopyLoop[1]/ns0:Issued_Reminder_Line[1]/ns0:LineAmountText[1]" w:storeItemID="{156203B7-0122-455E-93A5-92AC670EA472}"/>
                     <w:text/>
-                    <w:alias w:val="#Nav: /Issued_Reminder_Header/CopyLoop/Issued_Reminder_Line/LineAmountText"/>
-                    <w:tag w:val="#Nav: Reminder_CZL/31182"/>
                   </w:sdtPr>
                   <w:sdtContent>
                     <w:tc>
@@ -588,12 +628,14 @@
                             <w:bCs/>
                           </w:rPr>
                         </w:pPr>
+                        <w:proofErr w:type="spellStart"/>
                         <w:r>
                           <w:rPr>
                             <w:bCs/>
                           </w:rPr>
                           <w:t>LineAmountText</w:t>
                         </w:r>
+                        <w:proofErr w:type="spellEnd"/>
                       </w:p>
                     </w:tc>
                   </w:sdtContent>
@@ -761,12 +803,14 @@
                     <w:b/>
                   </w:rPr>
                 </w:pPr>
+                <w:proofErr w:type="spellStart"/>
                 <w:r>
                   <w:rPr>
                     <w:b/>
                   </w:rPr>
                   <w:t>TotalLbl</w:t>
                 </w:r>
+                <w:proofErr w:type="spellEnd"/>
               </w:p>
             </w:tc>
           </w:sdtContent>
@@ -776,14 +820,14 @@
             <w:rPr>
               <w:b/>
             </w:rPr>
+            <w:alias w:val="#Nav: /Issued_Reminder_Header/CopyLoop/LineSum/TotalLineAmount"/>
+            <w:tag w:val="#Nav: Reminder_CZL/31182"/>
             <w:id w:val="-2105639003"/>
             <w:placeholder>
               <w:docPart w:val="DefaultPlaceholder_-1854013440"/>
             </w:placeholder>
             <w:dataBinding w:prefixMappings="xmlns:ns0='urn:microsoft-dynamics-nav/reports/Reminder_CZL/31182/'" w:xpath="/ns0:NavWordReportXmlPart[1]/ns0:Issued_Reminder_Header[1]/ns0:CopyLoop[1]/ns0:LineSum[1]/ns0:TotalLineAmount[1]" w:storeItemID="{156203B7-0122-455E-93A5-92AC670EA472}"/>
             <w:text/>
-            <w:alias w:val="#Nav: /Issued_Reminder_Header/CopyLoop/LineSum/TotalLineAmount"/>
-            <w:tag w:val="#Nav: Reminder_CZL/31182"/>
           </w:sdtPr>
           <w:sdtContent>
             <w:tc>
@@ -800,12 +844,14 @@
                     <w:b/>
                   </w:rPr>
                 </w:pPr>
+                <w:proofErr w:type="spellStart"/>
                 <w:r>
                   <w:rPr>
                     <w:b/>
                   </w:rPr>
                   <w:t>TotalLineAmount</w:t>
                 </w:r>
+                <w:proofErr w:type="spellEnd"/>
               </w:p>
             </w:tc>
           </w:sdtContent>
@@ -822,19 +868,21 @@
     <w:p>
       <w:sdt>
         <w:sdtPr>
-          <w:alias w:val="#Nav: /Issued_Reminder_Header/CopyLoop/LineSum/ClosingLbl"/>
+          <w:alias w:val="#Nav: /Issued_Reminder_Header/CopyLoop/LineSum/ClosingText"/>
           <w:tag w:val="#Nav: Reminder_CZL/31182"/>
           <w:id w:val="-1950772146"/>
           <w:placeholder>
             <w:docPart w:val="DefaultPlaceholder_-1854013440"/>
           </w:placeholder>
-          <w:dataBinding w:prefixMappings="xmlns:ns0='urn:microsoft-dynamics-nav/reports/Reminder_CZL/31182/'" w:xpath="/ns0:NavWordReportXmlPart[1]/ns0:Issued_Reminder_Header[1]/ns0:CopyLoop[1]/ns0:LineSum[1]/ns0:ClosingLbl[1]" w:storeItemID="{156203B7-0122-455E-93A5-92AC670EA472}"/>
+          <w:dataBinding w:prefixMappings="xmlns:ns0='urn:microsoft-dynamics-nav/reports/Reminder_CZL/31182/'" w:xpath="/ns0:NavWordReportXmlPart[1]/ns0:Issued_Reminder_Header[1]/ns0:CopyLoop[1]/ns0:LineSum[1]/ns0:ClosingText[1]" w:storeItemID="{156203B7-0122-455E-93A5-92AC670EA472}"/>
           <w:text/>
         </w:sdtPr>
         <w:sdtContent>
+          <w:proofErr w:type="spellStart"/>
           <w:r>
-            <w:t>ClosingLbl</w:t>
+            <w:t>ClosingText</w:t>
           </w:r>
+          <w:proofErr w:type="spellEnd"/>
         </w:sdtContent>
       </w:sdt>
       <w:r>
@@ -967,7 +1015,7 @@
 </file>
 
 <file path=word/styles.xml><?xml version="1.0" encoding="utf-8"?>
-<w:styles xmlns:mc="http://schemas.openxmlformats.org/markup-compatibility/2006" xmlns:r="http://schemas.openxmlformats.org/officeDocument/2006/relationships" xmlns:w="http://schemas.openxmlformats.org/wordprocessingml/2006/main" xmlns:w14="http://schemas.microsoft.com/office/word/2010/wordml" xmlns:w15="http://schemas.microsoft.com/office/word/2012/wordml" xmlns:w16cex="http://schemas.microsoft.com/office/word/2018/wordml/cex" xmlns:w16cid="http://schemas.microsoft.com/office/word/2016/wordml/cid" xmlns:w16="http://schemas.microsoft.com/office/word/2018/wordml" xmlns:w16sdtdh="http://schemas.microsoft.com/office/word/2020/wordml/sdtdatahash" xmlns:w16se="http://schemas.microsoft.com/office/word/2015/wordml/symex" mc:Ignorable="w14 w15 w16se w16cid w16 w16cex w16sdtdh">
+<w:styles xmlns:mc="http://schemas.openxmlformats.org/markup-compatibility/2006" xmlns:r="http://schemas.openxmlformats.org/officeDocument/2006/relationships" xmlns:w="http://schemas.openxmlformats.org/wordprocessingml/2006/main" xmlns:w14="http://schemas.microsoft.com/office/word/2010/wordml" xmlns:w15="http://schemas.microsoft.com/office/word/2012/wordml" xmlns:w16cex="http://schemas.microsoft.com/office/word/2018/wordml/cex" xmlns:w16cid="http://schemas.microsoft.com/office/word/2016/wordml/cid" xmlns:w16="http://schemas.microsoft.com/office/word/2018/wordml" xmlns:w16du="http://schemas.microsoft.com/office/word/2023/wordml/word16du" xmlns:w16sdtdh="http://schemas.microsoft.com/office/word/2020/wordml/sdtdatahash" xmlns:w16se="http://schemas.microsoft.com/office/word/2015/wordml/symex" mc:Ignorable="w14 w15 w16se w16cid w16 w16cex w16sdtdh w16du">
   <w:docDefaults>
     <w:rPrDefault>
       <w:rPr>
@@ -1426,7 +1474,7 @@
 </file>
 
 <file path=word/glossary/document.xml><?xml version="1.0" encoding="utf-8"?>
-<w:glossaryDocument xmlns:wpc="http://schemas.microsoft.com/office/word/2010/wordprocessingCanvas" xmlns:cx="http://schemas.microsoft.com/office/drawing/2014/chartex" xmlns:cx1="http://schemas.microsoft.com/office/drawing/2015/9/8/chartex" xmlns:cx2="http://schemas.microsoft.com/office/drawing/2015/10/21/chartex" xmlns:cx3="http://schemas.microsoft.com/office/drawing/2016/5/9/chartex" xmlns:cx4="http://schemas.microsoft.com/office/drawing/2016/5/10/chartex" xmlns:cx5="http://schemas.microsoft.com/office/drawing/2016/5/11/chartex" xmlns:cx6="http://schemas.microsoft.com/office/drawing/2016/5/12/chartex" xmlns:cx7="http://schemas.microsoft.com/office/drawing/2016/5/13/chartex" xmlns:cx8="http://schemas.microsoft.com/office/drawing/2016/5/14/chartex" xmlns:mc="http://schemas.openxmlformats.org/markup-compatibility/2006" xmlns:aink="http://schemas.microsoft.com/office/drawing/2016/ink" xmlns:am3d="http://schemas.microsoft.com/office/drawing/2017/model3d" xmlns:o="urn:schemas-microsoft-com:office:office" xmlns:oel="http://schemas.microsoft.com/office/2019/extlst" xmlns:r="http://schemas.openxmlformats.org/officeDocument/2006/relationships" xmlns:m="http://schemas.openxmlformats.org/officeDocument/2006/math" xmlns:v="urn:schemas-microsoft-com:vml" xmlns:wp14="http://schemas.microsoft.com/office/word/2010/wordprocessingDrawing" xmlns:wp="http://schemas.openxmlformats.org/drawingml/2006/wordprocessingDrawing" xmlns:w10="urn:schemas-microsoft-com:office:word" xmlns:w="http://schemas.openxmlformats.org/wordprocessingml/2006/main" xmlns:w14="http://schemas.microsoft.com/office/word/2010/wordml" xmlns:w15="http://schemas.microsoft.com/office/word/2012/wordml" xmlns:w16cex="http://schemas.microsoft.com/office/word/2018/wordml/cex" xmlns:w16cid="http://schemas.microsoft.com/office/word/2016/wordml/cid" xmlns:w16="http://schemas.microsoft.com/office/word/2018/wordml" xmlns:w16sdtdh="http://schemas.microsoft.com/office/word/2020/wordml/sdtdatahash" xmlns:w16se="http://schemas.microsoft.com/office/word/2015/wordml/symex" xmlns:wpg="http://schemas.microsoft.com/office/word/2010/wordprocessingGroup" xmlns:wpi="http://schemas.microsoft.com/office/word/2010/wordprocessingInk" xmlns:wne="http://schemas.microsoft.com/office/word/2006/wordml" xmlns:wps="http://schemas.microsoft.com/office/word/2010/wordprocessingShape" mc:Ignorable="w14 w15 w16se w16cid w16 w16cex w16sdtdh wp14">
+<w:glossaryDocument xmlns:wpc="http://schemas.microsoft.com/office/word/2010/wordprocessingCanvas" xmlns:cx="http://schemas.microsoft.com/office/drawing/2014/chartex" xmlns:cx1="http://schemas.microsoft.com/office/drawing/2015/9/8/chartex" xmlns:cx2="http://schemas.microsoft.com/office/drawing/2015/10/21/chartex" xmlns:cx3="http://schemas.microsoft.com/office/drawing/2016/5/9/chartex" xmlns:cx4="http://schemas.microsoft.com/office/drawing/2016/5/10/chartex" xmlns:cx5="http://schemas.microsoft.com/office/drawing/2016/5/11/chartex" xmlns:cx6="http://schemas.microsoft.com/office/drawing/2016/5/12/chartex" xmlns:cx7="http://schemas.microsoft.com/office/drawing/2016/5/13/chartex" xmlns:cx8="http://schemas.microsoft.com/office/drawing/2016/5/14/chartex" xmlns:mc="http://schemas.openxmlformats.org/markup-compatibility/2006" xmlns:aink="http://schemas.microsoft.com/office/drawing/2016/ink" xmlns:am3d="http://schemas.microsoft.com/office/drawing/2017/model3d" xmlns:o="urn:schemas-microsoft-com:office:office" xmlns:oel="http://schemas.microsoft.com/office/2019/extlst" xmlns:r="http://schemas.openxmlformats.org/officeDocument/2006/relationships" xmlns:m="http://schemas.openxmlformats.org/officeDocument/2006/math" xmlns:v="urn:schemas-microsoft-com:vml" xmlns:wp14="http://schemas.microsoft.com/office/word/2010/wordprocessingDrawing" xmlns:wp="http://schemas.openxmlformats.org/drawingml/2006/wordprocessingDrawing" xmlns:w10="urn:schemas-microsoft-com:office:word" xmlns:w="http://schemas.openxmlformats.org/wordprocessingml/2006/main" xmlns:w14="http://schemas.microsoft.com/office/word/2010/wordml" xmlns:w15="http://schemas.microsoft.com/office/word/2012/wordml" xmlns:w16cex="http://schemas.microsoft.com/office/word/2018/wordml/cex" xmlns:w16cid="http://schemas.microsoft.com/office/word/2016/wordml/cid" xmlns:w16="http://schemas.microsoft.com/office/word/2018/wordml" xmlns:w16du="http://schemas.microsoft.com/office/word/2023/wordml/word16du" xmlns:w16sdtdh="http://schemas.microsoft.com/office/word/2020/wordml/sdtdatahash" xmlns:w16se="http://schemas.microsoft.com/office/word/2015/wordml/symex" xmlns:wpg="http://schemas.microsoft.com/office/word/2010/wordprocessingGroup" xmlns:wpi="http://schemas.microsoft.com/office/word/2010/wordprocessingInk" xmlns:wne="http://schemas.microsoft.com/office/word/2006/wordml" xmlns:wps="http://schemas.microsoft.com/office/word/2010/wordprocessingShape" mc:Ignorable="w14 w15 w16se w16cid w16 w16cex w16sdtdh w16du wp14">
   <w:docParts>
     <w:docPart>
       <w:docPartPr>
@@ -1514,13 +1562,13 @@
 </file>
 
 <file path=word/glossary/fontTable.xml><?xml version="1.0" encoding="utf-8"?>
-<w:fonts xmlns:mc="http://schemas.openxmlformats.org/markup-compatibility/2006" xmlns:r="http://schemas.openxmlformats.org/officeDocument/2006/relationships" xmlns:w="http://schemas.openxmlformats.org/wordprocessingml/2006/main" xmlns:w14="http://schemas.microsoft.com/office/word/2010/wordml" xmlns:w15="http://schemas.microsoft.com/office/word/2012/wordml" xmlns:w16cex="http://schemas.microsoft.com/office/word/2018/wordml/cex" xmlns:w16cid="http://schemas.microsoft.com/office/word/2016/wordml/cid" xmlns:w16="http://schemas.microsoft.com/office/word/2018/wordml" xmlns:w16sdtdh="http://schemas.microsoft.com/office/word/2020/wordml/sdtdatahash" xmlns:w16se="http://schemas.microsoft.com/office/word/2015/wordml/symex" mc:Ignorable="w14 w15 w16se w16cid w16 w16cex w16sdtdh">
+<w:fonts xmlns:mc="http://schemas.openxmlformats.org/markup-compatibility/2006" xmlns:r="http://schemas.openxmlformats.org/officeDocument/2006/relationships" xmlns:w="http://schemas.openxmlformats.org/wordprocessingml/2006/main" xmlns:w14="http://schemas.microsoft.com/office/word/2010/wordml" xmlns:w15="http://schemas.microsoft.com/office/word/2012/wordml" xmlns:w16cex="http://schemas.microsoft.com/office/word/2018/wordml/cex" xmlns:w16cid="http://schemas.microsoft.com/office/word/2016/wordml/cid" xmlns:w16="http://schemas.microsoft.com/office/word/2018/wordml" xmlns:w16du="http://schemas.microsoft.com/office/word/2023/wordml/word16du" xmlns:w16sdtdh="http://schemas.microsoft.com/office/word/2020/wordml/sdtdatahash" xmlns:w16se="http://schemas.microsoft.com/office/word/2015/wordml/symex" mc:Ignorable="w14 w15 w16se w16cid w16 w16cex w16sdtdh w16du">
   <w:font w:name="Calibri">
     <w:panose1 w:val="020F0502020204030204"/>
     <w:charset w:val="00"/>
     <w:family w:val="swiss"/>
     <w:pitch w:val="variable"/>
-    <w:sig w:usb0="E4002EFF" w:usb1="C000247B" w:usb2="00000009" w:usb3="00000000" w:csb0="000001FF" w:csb1="00000000"/>
+    <w:sig w:usb0="E4002EFF" w:usb1="C200247B" w:usb2="00000009" w:usb3="00000000" w:csb0="000001FF" w:csb1="00000000"/>
   </w:font>
   <w:font w:name="Times New Roman">
     <w:panose1 w:val="02020603050405020304"/>
@@ -1534,13 +1582,25 @@
     <w:charset w:val="00"/>
     <w:family w:val="swiss"/>
     <w:pitch w:val="variable"/>
-    <w:sig w:usb0="E4002EFF" w:usb1="C000247B" w:usb2="00000009" w:usb3="00000000" w:csb0="000001FF" w:csb1="00000000"/>
+    <w:sig w:usb0="E4002EFF" w:usb1="C200247B" w:usb2="00000009" w:usb3="00000000" w:csb0="000001FF" w:csb1="00000000"/>
+  </w:font>
+  <w:font w:name="Aptos">
+    <w:charset w:val="00"/>
+    <w:family w:val="swiss"/>
+    <w:pitch w:val="variable"/>
+    <w:sig w:usb0="20000287" w:usb1="00000003" w:usb2="00000000" w:usb3="00000000" w:csb0="0000019F" w:csb1="00000000"/>
+  </w:font>
+  <w:font w:name="Aptos Display">
+    <w:charset w:val="00"/>
+    <w:family w:val="swiss"/>
+    <w:pitch w:val="variable"/>
+    <w:sig w:usb0="20000287" w:usb1="00000003" w:usb2="00000000" w:usb3="00000000" w:csb0="0000019F" w:csb1="00000000"/>
   </w:font>
 </w:fonts>
 </file>
 
 <file path=word/glossary/settings.xml><?xml version="1.0" encoding="utf-8"?>
-<w:settings xmlns:mc="http://schemas.openxmlformats.org/markup-compatibility/2006" xmlns:o="urn:schemas-microsoft-com:office:office" xmlns:r="http://schemas.openxmlformats.org/officeDocument/2006/relationships" xmlns:m="http://schemas.openxmlformats.org/officeDocument/2006/math" xmlns:v="urn:schemas-microsoft-com:vml" xmlns:w10="urn:schemas-microsoft-com:office:word" xmlns:w="http://schemas.openxmlformats.org/wordprocessingml/2006/main" xmlns:w14="http://schemas.microsoft.com/office/word/2010/wordml" xmlns:w15="http://schemas.microsoft.com/office/word/2012/wordml" xmlns:w16cex="http://schemas.microsoft.com/office/word/2018/wordml/cex" xmlns:w16cid="http://schemas.microsoft.com/office/word/2016/wordml/cid" xmlns:w16="http://schemas.microsoft.com/office/word/2018/wordml" xmlns:w16sdtdh="http://schemas.microsoft.com/office/word/2020/wordml/sdtdatahash" xmlns:w16se="http://schemas.microsoft.com/office/word/2015/wordml/symex" xmlns:sl="http://schemas.openxmlformats.org/schemaLibrary/2006/main" mc:Ignorable="w14 w15 w16se w16cid w16 w16cex w16sdtdh">
+<w:settings xmlns:mc="http://schemas.openxmlformats.org/markup-compatibility/2006" xmlns:o="urn:schemas-microsoft-com:office:office" xmlns:r="http://schemas.openxmlformats.org/officeDocument/2006/relationships" xmlns:m="http://schemas.openxmlformats.org/officeDocument/2006/math" xmlns:v="urn:schemas-microsoft-com:vml" xmlns:w10="urn:schemas-microsoft-com:office:word" xmlns:w="http://schemas.openxmlformats.org/wordprocessingml/2006/main" xmlns:w14="http://schemas.microsoft.com/office/word/2010/wordml" xmlns:w15="http://schemas.microsoft.com/office/word/2012/wordml" xmlns:w16cex="http://schemas.microsoft.com/office/word/2018/wordml/cex" xmlns:w16cid="http://schemas.microsoft.com/office/word/2016/wordml/cid" xmlns:w16="http://schemas.microsoft.com/office/word/2018/wordml" xmlns:w16du="http://schemas.microsoft.com/office/word/2023/wordml/word16du" xmlns:w16sdtdh="http://schemas.microsoft.com/office/word/2020/wordml/sdtdatahash" xmlns:w16se="http://schemas.microsoft.com/office/word/2015/wordml/symex" xmlns:sl="http://schemas.openxmlformats.org/schemaLibrary/2006/main" mc:Ignorable="w14 w15 w16se w16cid w16 w16cex w16sdtdh w16du">
   <w:view w:val="normal"/>
   <w:defaultTabStop w:val="720"/>
   <w:characterSpacingControl w:val="doNotCompress"/>
@@ -1561,6 +1621,7 @@
     <w:rsid w:val="00397A3E"/>
     <w:rsid w:val="003C0664"/>
     <w:rsid w:val="003D1750"/>
+    <w:rsid w:val="004245FE"/>
     <w:rsid w:val="00441F74"/>
     <w:rsid w:val="004C2C55"/>
     <w:rsid w:val="00540437"/>
@@ -1570,6 +1631,7 @@
     <w:rsid w:val="0058082E"/>
     <w:rsid w:val="006F35FB"/>
     <w:rsid w:val="008F2064"/>
+    <w:rsid w:val="009A53C7"/>
     <w:rsid w:val="00B3414A"/>
     <w:rsid w:val="00B90387"/>
     <w:rsid w:val="00C6350A"/>
@@ -1602,7 +1664,7 @@
 </file>
 
 <file path=word/glossary/styles.xml><?xml version="1.0" encoding="utf-8"?>
-<w:styles xmlns:mc="http://schemas.openxmlformats.org/markup-compatibility/2006" xmlns:r="http://schemas.openxmlformats.org/officeDocument/2006/relationships" xmlns:w="http://schemas.openxmlformats.org/wordprocessingml/2006/main" xmlns:w14="http://schemas.microsoft.com/office/word/2010/wordml" xmlns:w15="http://schemas.microsoft.com/office/word/2012/wordml" xmlns:w16cex="http://schemas.microsoft.com/office/word/2018/wordml/cex" xmlns:w16cid="http://schemas.microsoft.com/office/word/2016/wordml/cid" xmlns:w16="http://schemas.microsoft.com/office/word/2018/wordml" xmlns:w16sdtdh="http://schemas.microsoft.com/office/word/2020/wordml/sdtdatahash" xmlns:w16se="http://schemas.microsoft.com/office/word/2015/wordml/symex" mc:Ignorable="w14 w15 w16se w16cid w16 w16cex w16sdtdh">
+<w:styles xmlns:mc="http://schemas.openxmlformats.org/markup-compatibility/2006" xmlns:r="http://schemas.openxmlformats.org/officeDocument/2006/relationships" xmlns:w="http://schemas.openxmlformats.org/wordprocessingml/2006/main" xmlns:w14="http://schemas.microsoft.com/office/word/2010/wordml" xmlns:w15="http://schemas.microsoft.com/office/word/2012/wordml" xmlns:w16cex="http://schemas.microsoft.com/office/word/2018/wordml/cex" xmlns:w16cid="http://schemas.microsoft.com/office/word/2016/wordml/cid" xmlns:w16="http://schemas.microsoft.com/office/word/2018/wordml" xmlns:w16du="http://schemas.microsoft.com/office/word/2023/wordml/word16du" xmlns:w16sdtdh="http://schemas.microsoft.com/office/word/2020/wordml/sdtdatahash" xmlns:w16se="http://schemas.microsoft.com/office/word/2015/wordml/symex" mc:Ignorable="w14 w15 w16se w16cid w16 w16cex w16sdtdh w16du">
   <w:docDefaults>
     <w:rPrDefault>
       <w:rPr>
@@ -2045,7 +2107,7 @@
 </file>
 
 <file path=word/glossary/webSettings.xml><?xml version="1.0" encoding="utf-8"?>
-<w:webSettings xmlns:mc="http://schemas.openxmlformats.org/markup-compatibility/2006" xmlns:r="http://schemas.openxmlformats.org/officeDocument/2006/relationships" xmlns:w="http://schemas.openxmlformats.org/wordprocessingml/2006/main" xmlns:w14="http://schemas.microsoft.com/office/word/2010/wordml" xmlns:w15="http://schemas.microsoft.com/office/word/2012/wordml" xmlns:w16cex="http://schemas.microsoft.com/office/word/2018/wordml/cex" xmlns:w16cid="http://schemas.microsoft.com/office/word/2016/wordml/cid" xmlns:w16="http://schemas.microsoft.com/office/word/2018/wordml" xmlns:w16sdtdh="http://schemas.microsoft.com/office/word/2020/wordml/sdtdatahash" xmlns:w16se="http://schemas.microsoft.com/office/word/2015/wordml/symex" mc:Ignorable="w14 w15 w16se w16cid w16 w16cex w16sdtdh">
+<w:webSettings xmlns:mc="http://schemas.openxmlformats.org/markup-compatibility/2006" xmlns:r="http://schemas.openxmlformats.org/officeDocument/2006/relationships" xmlns:w="http://schemas.openxmlformats.org/wordprocessingml/2006/main" xmlns:w14="http://schemas.microsoft.com/office/word/2010/wordml" xmlns:w15="http://schemas.microsoft.com/office/word/2012/wordml" xmlns:w16cex="http://schemas.microsoft.com/office/word/2018/wordml/cex" xmlns:w16cid="http://schemas.microsoft.com/office/word/2016/wordml/cid" xmlns:w16="http://schemas.microsoft.com/office/word/2018/wordml" xmlns:w16du="http://schemas.microsoft.com/office/word/2023/wordml/word16du" xmlns:w16sdtdh="http://schemas.microsoft.com/office/word/2020/wordml/sdtdatahash" xmlns:w16se="http://schemas.microsoft.com/office/word/2015/wordml/symex" mc:Ignorable="w14 w15 w16se w16cid w16 w16cex w16sdtdh w16du">
   <w:optimizeForBrowser/>
   <w:allowPNG/>
 </w:webSettings>
@@ -2346,9 +2408,7 @@
 </a:theme>
 </file>
 
-<file path=customXml/item1.xml>��< ? x m l   v e r s i o n = " 1 . 0 "   e n c o d i n g = " u t f - 1 6 " ? > - 
- < N a v W o r d R e p o r t X m l P a r t   x m l n s = " u r n : m i c r o s o f t - d y n a m i c s - n a v / r e p o r t s / R e m i n d e r _ C Z L / 3 1 1 8 2 / " > +<file path=customXml/item1.xml>��< ? x m l   v e r s i o n = " 1 . 0 "   e n c o d i n g = " u t f - 1 6 " ? > < N a v W o r d R e p o r t X m l P a r t   x m l n s = " u r n : m i c r o s o f t - d y n a m i c s - n a v / r e p o r t s / R e m i n d e r _ C Z L / 3 1 1 8 2 / " >   
      < C o m p a n y _ I n f o r m a t i o n >   
@@ -2532,10 +2592,18 @@
  
                  < B o d y L b l > B o d y L b l < / B o d y L b l >   
+                 < B o d y T e x t > B o d y T e x t < / B o d y T e x t > + 
                  < C l o s i n g L b l > C l o s i n g L b l < / C l o s i n g L b l >   
+                 < C l o s i n g T e x t > C l o s i n g T e x t < / C l o s i n g T e x t > + 
+                 < D e s c r i p t i o n T e x t > D e s c r i p t i o n T e x t < / D e s c r i p t i o n T e x t > + 
                  < G r e e t i n g L b l > G r e e t i n g L b l < / G r e e t i n g L b l >   
+                 < G r e e t i n g T e x t > G r e e t i n g T e x t < / G r e e t i n g T e x t > + 
                  < T o t a l L i n e A m o u n t > T o t a l L i n e A m o u n t < / T o t a l L i n e A m o u n t >   
              < / L i n e S u m > @@ -2559,6 +2627,10 @@
      < / I s s u e d _ R e m i n d e r _ H e a d e r >   
  < / N a v W o r d R e p o r t X m l P a r t > 
+</file>
+
+<file path=customXml/item2.xml><?xml version="1.0" encoding="utf-8"?>
+<b:Sources xmlns:b="http://schemas.openxmlformats.org/officeDocument/2006/bibliography" xmlns="http://schemas.openxmlformats.org/officeDocument/2006/bibliography" SelectedStyle="\APASixthEditionOfficeOnline.xsl" StyleName="APA" Version="6"/>
 </file>
 
 <file path=customXml/itemProps1.xml><?xml version="1.0" encoding="utf-8"?>
@@ -2569,6 +2641,14 @@
 </ds:datastoreItem>
 </file>
 
+<file path=customXml/itemProps2.xml><?xml version="1.0" encoding="utf-8"?>
+<ds:datastoreItem xmlns:ds="http://schemas.openxmlformats.org/officeDocument/2006/customXml" ds:itemID="{A097F890-349D-493C-B44A-7D7B874D413F}">
+  <ds:schemaRefs>
+    <ds:schemaRef ds:uri="http://schemas.openxmlformats.org/officeDocument/2006/bibliography"/>
+  </ds:schemaRefs>
+</ds:datastoreItem>
+</file>
+
 <file path=docMetadata/LabelInfo.xml><?xml version="1.0" encoding="utf-8"?>
 <clbl:labelList xmlns:clbl="http://schemas.microsoft.com/office/2020/mipLabelMetadata">
   <clbl:label id="{f42aa342-8706-4288-bd11-ebb85995028c}" enabled="1" method="Standard" siteId="{72f988bf-86f1-41af-91ab-2d7cd011db47}" contentBits="0" removed="0"/>

</xml_diff>

<commit_message>
Syncing with version 26.0.25774.0 (#27509)
</commit_message>
<xml_diff>
--- a/Apps/CZ/CoreLocalizationPack/app/Src/Reports/ReminderEmail.docx
+++ b/Apps/CZ/CoreLocalizationPack/app/Src/Reports/ReminderEmail.docx
@@ -1,23 +1,25 @@
 
 <file path=word/document.xml><?xml version="1.0" encoding="utf-8"?>
-<w:document xmlns:wpc="http://schemas.microsoft.com/office/word/2010/wordprocessingCanvas" xmlns:cx="http://schemas.microsoft.com/office/drawing/2014/chartex" xmlns:cx1="http://schemas.microsoft.com/office/drawing/2015/9/8/chartex" xmlns:cx2="http://schemas.microsoft.com/office/drawing/2015/10/21/chartex" xmlns:cx3="http://schemas.microsoft.com/office/drawing/2016/5/9/chartex" xmlns:cx4="http://schemas.microsoft.com/office/drawing/2016/5/10/chartex" xmlns:cx5="http://schemas.microsoft.com/office/drawing/2016/5/11/chartex" xmlns:cx6="http://schemas.microsoft.com/office/drawing/2016/5/12/chartex" xmlns:cx7="http://schemas.microsoft.com/office/drawing/2016/5/13/chartex" xmlns:cx8="http://schemas.microsoft.com/office/drawing/2016/5/14/chartex" xmlns:mc="http://schemas.openxmlformats.org/markup-compatibility/2006" xmlns:aink="http://schemas.microsoft.com/office/drawing/2016/ink" xmlns:am3d="http://schemas.microsoft.com/office/drawing/2017/model3d" xmlns:o="urn:schemas-microsoft-com:office:office" xmlns:oel="http://schemas.microsoft.com/office/2019/extlst" xmlns:r="http://schemas.openxmlformats.org/officeDocument/2006/relationships" xmlns:m="http://schemas.openxmlformats.org/officeDocument/2006/math" xmlns:v="urn:schemas-microsoft-com:vml" xmlns:wp14="http://schemas.microsoft.com/office/word/2010/wordprocessingDrawing" xmlns:wp="http://schemas.openxmlformats.org/drawingml/2006/wordprocessingDrawing" xmlns:w10="urn:schemas-microsoft-com:office:word" xmlns:w="http://schemas.openxmlformats.org/wordprocessingml/2006/main" xmlns:w14="http://schemas.microsoft.com/office/word/2010/wordml" xmlns:w15="http://schemas.microsoft.com/office/word/2012/wordml" xmlns:w16cex="http://schemas.microsoft.com/office/word/2018/wordml/cex" xmlns:w16cid="http://schemas.microsoft.com/office/word/2016/wordml/cid" xmlns:w16="http://schemas.microsoft.com/office/word/2018/wordml" xmlns:w16sdtdh="http://schemas.microsoft.com/office/word/2020/wordml/sdtdatahash" xmlns:w16se="http://schemas.microsoft.com/office/word/2015/wordml/symex" xmlns:wpg="http://schemas.microsoft.com/office/word/2010/wordprocessingGroup" xmlns:wpi="http://schemas.microsoft.com/office/word/2010/wordprocessingInk" xmlns:wne="http://schemas.microsoft.com/office/word/2006/wordml" xmlns:wps="http://schemas.microsoft.com/office/word/2010/wordprocessingShape" mc:Ignorable="w14 w15 w16se w16cid w16 w16cex w16sdtdh wp14">
+<w:document xmlns:wpc="http://schemas.microsoft.com/office/word/2010/wordprocessingCanvas" xmlns:cx="http://schemas.microsoft.com/office/drawing/2014/chartex" xmlns:cx1="http://schemas.microsoft.com/office/drawing/2015/9/8/chartex" xmlns:cx2="http://schemas.microsoft.com/office/drawing/2015/10/21/chartex" xmlns:cx3="http://schemas.microsoft.com/office/drawing/2016/5/9/chartex" xmlns:cx4="http://schemas.microsoft.com/office/drawing/2016/5/10/chartex" xmlns:cx5="http://schemas.microsoft.com/office/drawing/2016/5/11/chartex" xmlns:cx6="http://schemas.microsoft.com/office/drawing/2016/5/12/chartex" xmlns:cx7="http://schemas.microsoft.com/office/drawing/2016/5/13/chartex" xmlns:cx8="http://schemas.microsoft.com/office/drawing/2016/5/14/chartex" xmlns:mc="http://schemas.openxmlformats.org/markup-compatibility/2006" xmlns:aink="http://schemas.microsoft.com/office/drawing/2016/ink" xmlns:am3d="http://schemas.microsoft.com/office/drawing/2017/model3d" xmlns:o="urn:schemas-microsoft-com:office:office" xmlns:oel="http://schemas.microsoft.com/office/2019/extlst" xmlns:r="http://schemas.openxmlformats.org/officeDocument/2006/relationships" xmlns:m="http://schemas.openxmlformats.org/officeDocument/2006/math" xmlns:v="urn:schemas-microsoft-com:vml" xmlns:wp14="http://schemas.microsoft.com/office/word/2010/wordprocessingDrawing" xmlns:wp="http://schemas.openxmlformats.org/drawingml/2006/wordprocessingDrawing" xmlns:w10="urn:schemas-microsoft-com:office:word" xmlns:w="http://schemas.openxmlformats.org/wordprocessingml/2006/main" xmlns:w14="http://schemas.microsoft.com/office/word/2010/wordml" xmlns:w15="http://schemas.microsoft.com/office/word/2012/wordml" xmlns:w16cex="http://schemas.microsoft.com/office/word/2018/wordml/cex" xmlns:w16cid="http://schemas.microsoft.com/office/word/2016/wordml/cid" xmlns:w16="http://schemas.microsoft.com/office/word/2018/wordml" xmlns:w16du="http://schemas.microsoft.com/office/word/2023/wordml/word16du" xmlns:w16sdtdh="http://schemas.microsoft.com/office/word/2020/wordml/sdtdatahash" xmlns:w16se="http://schemas.microsoft.com/office/word/2015/wordml/symex" xmlns:wpg="http://schemas.microsoft.com/office/word/2010/wordprocessingGroup" xmlns:wpi="http://schemas.microsoft.com/office/word/2010/wordprocessingInk" xmlns:wne="http://schemas.microsoft.com/office/word/2006/wordml" xmlns:wps="http://schemas.microsoft.com/office/word/2010/wordprocessingShape" mc:Ignorable="w14 w15 w16se w16cid w16 w16cex w16sdtdh w16du wp14">
   <w:body>
     <w:p>
       <w:sdt>
         <w:sdtPr>
-          <w:alias w:val="#Nav: /Issued_Reminder_Header/CopyLoop/LineSum/GreetingLbl"/>
+          <w:alias w:val="#Nav: /Issued_Reminder_Header/CopyLoop/LineSum/GreetingText"/>
           <w:tag w:val="#Nav: Reminder_CZL/31182"/>
           <w:id w:val="1664118343"/>
           <w:placeholder>
             <w:docPart w:val="DefaultPlaceholder_-1854013440"/>
           </w:placeholder>
-          <w:dataBinding w:prefixMappings="xmlns:ns0='urn:microsoft-dynamics-nav/reports/Reminder_CZL/31182/'" w:xpath="/ns0:NavWordReportXmlPart[1]/ns0:Issued_Reminder_Header[1]/ns0:CopyLoop[1]/ns0:LineSum[1]/ns0:GreetingLbl[1]" w:storeItemID="{156203B7-0122-455E-93A5-92AC670EA472}"/>
+          <w:dataBinding w:prefixMappings="xmlns:ns0='urn:microsoft-dynamics-nav/reports/Reminder_CZL/31182/'" w:xpath="/ns0:NavWordReportXmlPart[1]/ns0:Issued_Reminder_Header[1]/ns0:CopyLoop[1]/ns0:LineSum[1]/ns0:GreetingText[1]" w:storeItemID="{156203B7-0122-455E-93A5-92AC670EA472}"/>
           <w:text/>
         </w:sdtPr>
         <w:sdtContent>
+          <w:proofErr w:type="spellStart"/>
           <w:r>
-            <w:t>GreetingLbl</w:t>
+            <w:t>GreetingText</w:t>
           </w:r>
+          <w:proofErr w:type="spellEnd"/>
         </w:sdtContent>
       </w:sdt>
       <w:r>
@@ -35,9 +37,11 @@
           <w:text/>
         </w:sdtPr>
         <w:sdtContent>
+          <w:proofErr w:type="spellStart"/>
           <w:r>
             <w:t>Contact_IssuedReminderHeader</w:t>
           </w:r>
+          <w:proofErr w:type="spellEnd"/>
         </w:sdtContent>
       </w:sdt>
       <w:r>
@@ -57,28 +61,32 @@
       </w:sdtPr>
       <w:sdtContent>
         <w:p>
+          <w:proofErr w:type="spellStart"/>
           <w:r>
             <w:t>AmtDueLbl</w:t>
           </w:r>
+          <w:proofErr w:type="spellEnd"/>
         </w:p>
       </w:sdtContent>
     </w:sdt>
     <w:sdt>
       <w:sdtPr>
-        <w:alias w:val="#Nav: /Issued_Reminder_Header/CopyLoop/LineSum/BodyLbl"/>
+        <w:alias w:val="#Nav: /Issued_Reminder_Header/CopyLoop/LineSum/BodyText"/>
         <w:tag w:val="#Nav: Reminder_CZL/31182"/>
         <w:id w:val="-191996005"/>
         <w:placeholder>
           <w:docPart w:val="DefaultPlaceholder_-1854013440"/>
         </w:placeholder>
-        <w:dataBinding w:prefixMappings="xmlns:ns0='urn:microsoft-dynamics-nav/reports/Reminder_CZL/31182/'" w:xpath="/ns0:NavWordReportXmlPart[1]/ns0:Issued_Reminder_Header[1]/ns0:CopyLoop[1]/ns0:LineSum[1]/ns0:BodyLbl[1]" w:storeItemID="{156203B7-0122-455E-93A5-92AC670EA472}"/>
+        <w:dataBinding w:prefixMappings="xmlns:ns0='urn:microsoft-dynamics-nav/reports/Reminder_CZL/31182/'" w:xpath="/ns0:NavWordReportXmlPart[1]/ns0:Issued_Reminder_Header[1]/ns0:CopyLoop[1]/ns0:LineSum[1]/ns0:BodyText[1]" w:storeItemID="{156203B7-0122-455E-93A5-92AC670EA472}"/>
         <w:text/>
       </w:sdtPr>
       <w:sdtContent>
         <w:p>
+          <w:proofErr w:type="spellStart"/>
           <w:r>
-            <w:t>BodyLbl</w:t>
+            <w:t>BodyText</w:t>
           </w:r>
+          <w:proofErr w:type="spellEnd"/>
         </w:p>
       </w:sdtContent>
     </w:sdt>
@@ -139,11 +147,19 @@
                 <w:text/>
               </w:sdtPr>
               <w:sdtContent>
+                <w:proofErr w:type="gramStart"/>
                 <w:r>
                   <w:rPr>
                     <w:b/>
                   </w:rPr>
-                  <w:t>DocumentNo_IssuedReminderLineCaption</w:t>
+                  <w:t>DocumentNo</w:t>
+                </w:r>
+                <w:proofErr w:type="gramEnd"/>
+                <w:r>
+                  <w:rPr>
+                    <w:b/>
+                  </w:rPr>
+                  <w:t>_IssuedReminderLineCaption</w:t>
                 </w:r>
               </w:sdtContent>
             </w:sdt>
@@ -184,12 +200,14 @@
                     <w:b/>
                   </w:rPr>
                 </w:pPr>
+                <w:proofErr w:type="spellStart"/>
                 <w:r>
                   <w:rPr>
                     <w:b/>
                   </w:rPr>
                   <w:t>DocumentType_IssuedReminderLineCaption</w:t>
                 </w:r>
+                <w:proofErr w:type="spellEnd"/>
               </w:p>
             </w:tc>
           </w:sdtContent>
@@ -223,12 +241,14 @@
                     <w:b/>
                   </w:rPr>
                 </w:pPr>
+                <w:proofErr w:type="spellStart"/>
                 <w:r>
                   <w:rPr>
                     <w:b/>
                   </w:rPr>
                   <w:t>Description_IssuedReminderLineCaption</w:t>
                 </w:r>
+                <w:proofErr w:type="spellEnd"/>
               </w:p>
             </w:tc>
           </w:sdtContent>
@@ -262,12 +282,14 @@
                     <w:b/>
                   </w:rPr>
                 </w:pPr>
+                <w:proofErr w:type="spellStart"/>
                 <w:r>
                   <w:rPr>
                     <w:b/>
                   </w:rPr>
                   <w:t>DueDate_IssuedReminderLineCaption</w:t>
                 </w:r>
+                <w:proofErr w:type="spellEnd"/>
               </w:p>
             </w:tc>
           </w:sdtContent>
@@ -302,12 +324,14 @@
                     <w:b/>
                   </w:rPr>
                 </w:pPr>
+                <w:proofErr w:type="spellStart"/>
                 <w:r>
                   <w:rPr>
                     <w:b/>
                   </w:rPr>
                   <w:t>RemainingAmount_IssuedReminderLineCaption</w:t>
                 </w:r>
+                <w:proofErr w:type="spellEnd"/>
               </w:p>
             </w:tc>
           </w:sdtContent>
@@ -447,12 +471,22 @@
                             <w:bCs/>
                           </w:rPr>
                         </w:pPr>
+                        <w:proofErr w:type="spellStart"/>
+                        <w:proofErr w:type="gramStart"/>
                         <w:r>
                           <w:rPr>
                             <w:bCs/>
                           </w:rPr>
-                          <w:t>DocumentNo_IssuedReminderLine</w:t>
+                          <w:t>DocumentNo</w:t>
                         </w:r>
+                        <w:proofErr w:type="gramEnd"/>
+                        <w:r>
+                          <w:rPr>
+                            <w:bCs/>
+                          </w:rPr>
+                          <w:t>_IssuedReminderLine</w:t>
+                        </w:r>
+                        <w:proofErr w:type="spellEnd"/>
                       </w:p>
                     </w:tc>
                   </w:sdtContent>
@@ -482,12 +516,14 @@
                             <w:bCs/>
                           </w:rPr>
                         </w:pPr>
+                        <w:proofErr w:type="spellStart"/>
                         <w:r>
                           <w:rPr>
                             <w:bCs/>
                           </w:rPr>
                           <w:t>DocumentType_IssuedReminderLine</w:t>
                         </w:r>
+                        <w:proofErr w:type="spellEnd"/>
                       </w:p>
                     </w:tc>
                   </w:sdtContent>
@@ -517,12 +553,14 @@
                             <w:bCs/>
                           </w:rPr>
                         </w:pPr>
+                        <w:proofErr w:type="spellStart"/>
                         <w:r>
                           <w:rPr>
                             <w:bCs/>
                           </w:rPr>
                           <w:t>Description_IssuedReminderLine</w:t>
                         </w:r>
+                        <w:proofErr w:type="spellEnd"/>
                       </w:p>
                     </w:tc>
                   </w:sdtContent>
@@ -552,12 +590,14 @@
                             <w:bCs/>
                           </w:rPr>
                         </w:pPr>
+                        <w:proofErr w:type="spellStart"/>
                         <w:r>
                           <w:rPr>
                             <w:bCs/>
                           </w:rPr>
                           <w:t>DueDate_IssuedReminderLine</w:t>
                         </w:r>
+                        <w:proofErr w:type="spellEnd"/>
                       </w:p>
                     </w:tc>
                   </w:sdtContent>
@@ -567,14 +607,14 @@
                     <w:rPr>
                       <w:bCs/>
                     </w:rPr>
+                    <w:alias w:val="#Nav: /Issued_Reminder_Header/CopyLoop/Issued_Reminder_Line/LineAmountText"/>
+                    <w:tag w:val="#Nav: Reminder_CZL/31182"/>
                     <w:id w:val="-1495945629"/>
                     <w:placeholder>
                       <w:docPart w:val="DefaultPlaceholder_-1854013440"/>
                     </w:placeholder>
                     <w:dataBinding w:prefixMappings="xmlns:ns0='urn:microsoft-dynamics-nav/reports/Reminder_CZL/31182/'" w:xpath="/ns0:NavWordReportXmlPart[1]/ns0:Issued_Reminder_Header[1]/ns0:CopyLoop[1]/ns0:Issued_Reminder_Line[1]/ns0:LineAmountText[1]" w:storeItemID="{156203B7-0122-455E-93A5-92AC670EA472}"/>
                     <w:text/>
-                    <w:alias w:val="#Nav: /Issued_Reminder_Header/CopyLoop/Issued_Reminder_Line/LineAmountText"/>
-                    <w:tag w:val="#Nav: Reminder_CZL/31182"/>
                   </w:sdtPr>
                   <w:sdtContent>
                     <w:tc>
@@ -588,12 +628,14 @@
                             <w:bCs/>
                           </w:rPr>
                         </w:pPr>
+                        <w:proofErr w:type="spellStart"/>
                         <w:r>
                           <w:rPr>
                             <w:bCs/>
                           </w:rPr>
                           <w:t>LineAmountText</w:t>
                         </w:r>
+                        <w:proofErr w:type="spellEnd"/>
                       </w:p>
                     </w:tc>
                   </w:sdtContent>
@@ -761,12 +803,14 @@
                     <w:b/>
                   </w:rPr>
                 </w:pPr>
+                <w:proofErr w:type="spellStart"/>
                 <w:r>
                   <w:rPr>
                     <w:b/>
                   </w:rPr>
                   <w:t>TotalLbl</w:t>
                 </w:r>
+                <w:proofErr w:type="spellEnd"/>
               </w:p>
             </w:tc>
           </w:sdtContent>
@@ -776,14 +820,14 @@
             <w:rPr>
               <w:b/>
             </w:rPr>
+            <w:alias w:val="#Nav: /Issued_Reminder_Header/CopyLoop/LineSum/TotalLineAmount"/>
+            <w:tag w:val="#Nav: Reminder_CZL/31182"/>
             <w:id w:val="-2105639003"/>
             <w:placeholder>
               <w:docPart w:val="DefaultPlaceholder_-1854013440"/>
             </w:placeholder>
             <w:dataBinding w:prefixMappings="xmlns:ns0='urn:microsoft-dynamics-nav/reports/Reminder_CZL/31182/'" w:xpath="/ns0:NavWordReportXmlPart[1]/ns0:Issued_Reminder_Header[1]/ns0:CopyLoop[1]/ns0:LineSum[1]/ns0:TotalLineAmount[1]" w:storeItemID="{156203B7-0122-455E-93A5-92AC670EA472}"/>
             <w:text/>
-            <w:alias w:val="#Nav: /Issued_Reminder_Header/CopyLoop/LineSum/TotalLineAmount"/>
-            <w:tag w:val="#Nav: Reminder_CZL/31182"/>
           </w:sdtPr>
           <w:sdtContent>
             <w:tc>
@@ -800,12 +844,14 @@
                     <w:b/>
                   </w:rPr>
                 </w:pPr>
+                <w:proofErr w:type="spellStart"/>
                 <w:r>
                   <w:rPr>
                     <w:b/>
                   </w:rPr>
                   <w:t>TotalLineAmount</w:t>
                 </w:r>
+                <w:proofErr w:type="spellEnd"/>
               </w:p>
             </w:tc>
           </w:sdtContent>
@@ -822,19 +868,21 @@
     <w:p>
       <w:sdt>
         <w:sdtPr>
-          <w:alias w:val="#Nav: /Issued_Reminder_Header/CopyLoop/LineSum/ClosingLbl"/>
+          <w:alias w:val="#Nav: /Issued_Reminder_Header/CopyLoop/LineSum/ClosingText"/>
           <w:tag w:val="#Nav: Reminder_CZL/31182"/>
           <w:id w:val="-1950772146"/>
           <w:placeholder>
             <w:docPart w:val="DefaultPlaceholder_-1854013440"/>
           </w:placeholder>
-          <w:dataBinding w:prefixMappings="xmlns:ns0='urn:microsoft-dynamics-nav/reports/Reminder_CZL/31182/'" w:xpath="/ns0:NavWordReportXmlPart[1]/ns0:Issued_Reminder_Header[1]/ns0:CopyLoop[1]/ns0:LineSum[1]/ns0:ClosingLbl[1]" w:storeItemID="{156203B7-0122-455E-93A5-92AC670EA472}"/>
+          <w:dataBinding w:prefixMappings="xmlns:ns0='urn:microsoft-dynamics-nav/reports/Reminder_CZL/31182/'" w:xpath="/ns0:NavWordReportXmlPart[1]/ns0:Issued_Reminder_Header[1]/ns0:CopyLoop[1]/ns0:LineSum[1]/ns0:ClosingText[1]" w:storeItemID="{156203B7-0122-455E-93A5-92AC670EA472}"/>
           <w:text/>
         </w:sdtPr>
         <w:sdtContent>
+          <w:proofErr w:type="spellStart"/>
           <w:r>
-            <w:t>ClosingLbl</w:t>
+            <w:t>ClosingText</w:t>
           </w:r>
+          <w:proofErr w:type="spellEnd"/>
         </w:sdtContent>
       </w:sdt>
       <w:r>
@@ -967,7 +1015,7 @@
 </file>
 
 <file path=word/styles.xml><?xml version="1.0" encoding="utf-8"?>
-<w:styles xmlns:mc="http://schemas.openxmlformats.org/markup-compatibility/2006" xmlns:r="http://schemas.openxmlformats.org/officeDocument/2006/relationships" xmlns:w="http://schemas.openxmlformats.org/wordprocessingml/2006/main" xmlns:w14="http://schemas.microsoft.com/office/word/2010/wordml" xmlns:w15="http://schemas.microsoft.com/office/word/2012/wordml" xmlns:w16cex="http://schemas.microsoft.com/office/word/2018/wordml/cex" xmlns:w16cid="http://schemas.microsoft.com/office/word/2016/wordml/cid" xmlns:w16="http://schemas.microsoft.com/office/word/2018/wordml" xmlns:w16sdtdh="http://schemas.microsoft.com/office/word/2020/wordml/sdtdatahash" xmlns:w16se="http://schemas.microsoft.com/office/word/2015/wordml/symex" mc:Ignorable="w14 w15 w16se w16cid w16 w16cex w16sdtdh">
+<w:styles xmlns:mc="http://schemas.openxmlformats.org/markup-compatibility/2006" xmlns:r="http://schemas.openxmlformats.org/officeDocument/2006/relationships" xmlns:w="http://schemas.openxmlformats.org/wordprocessingml/2006/main" xmlns:w14="http://schemas.microsoft.com/office/word/2010/wordml" xmlns:w15="http://schemas.microsoft.com/office/word/2012/wordml" xmlns:w16cex="http://schemas.microsoft.com/office/word/2018/wordml/cex" xmlns:w16cid="http://schemas.microsoft.com/office/word/2016/wordml/cid" xmlns:w16="http://schemas.microsoft.com/office/word/2018/wordml" xmlns:w16du="http://schemas.microsoft.com/office/word/2023/wordml/word16du" xmlns:w16sdtdh="http://schemas.microsoft.com/office/word/2020/wordml/sdtdatahash" xmlns:w16se="http://schemas.microsoft.com/office/word/2015/wordml/symex" mc:Ignorable="w14 w15 w16se w16cid w16 w16cex w16sdtdh w16du">
   <w:docDefaults>
     <w:rPrDefault>
       <w:rPr>
@@ -1426,7 +1474,7 @@
 </file>
 
 <file path=word/glossary/document.xml><?xml version="1.0" encoding="utf-8"?>
-<w:glossaryDocument xmlns:wpc="http://schemas.microsoft.com/office/word/2010/wordprocessingCanvas" xmlns:cx="http://schemas.microsoft.com/office/drawing/2014/chartex" xmlns:cx1="http://schemas.microsoft.com/office/drawing/2015/9/8/chartex" xmlns:cx2="http://schemas.microsoft.com/office/drawing/2015/10/21/chartex" xmlns:cx3="http://schemas.microsoft.com/office/drawing/2016/5/9/chartex" xmlns:cx4="http://schemas.microsoft.com/office/drawing/2016/5/10/chartex" xmlns:cx5="http://schemas.microsoft.com/office/drawing/2016/5/11/chartex" xmlns:cx6="http://schemas.microsoft.com/office/drawing/2016/5/12/chartex" xmlns:cx7="http://schemas.microsoft.com/office/drawing/2016/5/13/chartex" xmlns:cx8="http://schemas.microsoft.com/office/drawing/2016/5/14/chartex" xmlns:mc="http://schemas.openxmlformats.org/markup-compatibility/2006" xmlns:aink="http://schemas.microsoft.com/office/drawing/2016/ink" xmlns:am3d="http://schemas.microsoft.com/office/drawing/2017/model3d" xmlns:o="urn:schemas-microsoft-com:office:office" xmlns:oel="http://schemas.microsoft.com/office/2019/extlst" xmlns:r="http://schemas.openxmlformats.org/officeDocument/2006/relationships" xmlns:m="http://schemas.openxmlformats.org/officeDocument/2006/math" xmlns:v="urn:schemas-microsoft-com:vml" xmlns:wp14="http://schemas.microsoft.com/office/word/2010/wordprocessingDrawing" xmlns:wp="http://schemas.openxmlformats.org/drawingml/2006/wordprocessingDrawing" xmlns:w10="urn:schemas-microsoft-com:office:word" xmlns:w="http://schemas.openxmlformats.org/wordprocessingml/2006/main" xmlns:w14="http://schemas.microsoft.com/office/word/2010/wordml" xmlns:w15="http://schemas.microsoft.com/office/word/2012/wordml" xmlns:w16cex="http://schemas.microsoft.com/office/word/2018/wordml/cex" xmlns:w16cid="http://schemas.microsoft.com/office/word/2016/wordml/cid" xmlns:w16="http://schemas.microsoft.com/office/word/2018/wordml" xmlns:w16sdtdh="http://schemas.microsoft.com/office/word/2020/wordml/sdtdatahash" xmlns:w16se="http://schemas.microsoft.com/office/word/2015/wordml/symex" xmlns:wpg="http://schemas.microsoft.com/office/word/2010/wordprocessingGroup" xmlns:wpi="http://schemas.microsoft.com/office/word/2010/wordprocessingInk" xmlns:wne="http://schemas.microsoft.com/office/word/2006/wordml" xmlns:wps="http://schemas.microsoft.com/office/word/2010/wordprocessingShape" mc:Ignorable="w14 w15 w16se w16cid w16 w16cex w16sdtdh wp14">
+<w:glossaryDocument xmlns:wpc="http://schemas.microsoft.com/office/word/2010/wordprocessingCanvas" xmlns:cx="http://schemas.microsoft.com/office/drawing/2014/chartex" xmlns:cx1="http://schemas.microsoft.com/office/drawing/2015/9/8/chartex" xmlns:cx2="http://schemas.microsoft.com/office/drawing/2015/10/21/chartex" xmlns:cx3="http://schemas.microsoft.com/office/drawing/2016/5/9/chartex" xmlns:cx4="http://schemas.microsoft.com/office/drawing/2016/5/10/chartex" xmlns:cx5="http://schemas.microsoft.com/office/drawing/2016/5/11/chartex" xmlns:cx6="http://schemas.microsoft.com/office/drawing/2016/5/12/chartex" xmlns:cx7="http://schemas.microsoft.com/office/drawing/2016/5/13/chartex" xmlns:cx8="http://schemas.microsoft.com/office/drawing/2016/5/14/chartex" xmlns:mc="http://schemas.openxmlformats.org/markup-compatibility/2006" xmlns:aink="http://schemas.microsoft.com/office/drawing/2016/ink" xmlns:am3d="http://schemas.microsoft.com/office/drawing/2017/model3d" xmlns:o="urn:schemas-microsoft-com:office:office" xmlns:oel="http://schemas.microsoft.com/office/2019/extlst" xmlns:r="http://schemas.openxmlformats.org/officeDocument/2006/relationships" xmlns:m="http://schemas.openxmlformats.org/officeDocument/2006/math" xmlns:v="urn:schemas-microsoft-com:vml" xmlns:wp14="http://schemas.microsoft.com/office/word/2010/wordprocessingDrawing" xmlns:wp="http://schemas.openxmlformats.org/drawingml/2006/wordprocessingDrawing" xmlns:w10="urn:schemas-microsoft-com:office:word" xmlns:w="http://schemas.openxmlformats.org/wordprocessingml/2006/main" xmlns:w14="http://schemas.microsoft.com/office/word/2010/wordml" xmlns:w15="http://schemas.microsoft.com/office/word/2012/wordml" xmlns:w16cex="http://schemas.microsoft.com/office/word/2018/wordml/cex" xmlns:w16cid="http://schemas.microsoft.com/office/word/2016/wordml/cid" xmlns:w16="http://schemas.microsoft.com/office/word/2018/wordml" xmlns:w16du="http://schemas.microsoft.com/office/word/2023/wordml/word16du" xmlns:w16sdtdh="http://schemas.microsoft.com/office/word/2020/wordml/sdtdatahash" xmlns:w16se="http://schemas.microsoft.com/office/word/2015/wordml/symex" xmlns:wpg="http://schemas.microsoft.com/office/word/2010/wordprocessingGroup" xmlns:wpi="http://schemas.microsoft.com/office/word/2010/wordprocessingInk" xmlns:wne="http://schemas.microsoft.com/office/word/2006/wordml" xmlns:wps="http://schemas.microsoft.com/office/word/2010/wordprocessingShape" mc:Ignorable="w14 w15 w16se w16cid w16 w16cex w16sdtdh w16du wp14">
   <w:docParts>
     <w:docPart>
       <w:docPartPr>
@@ -1514,13 +1562,13 @@
 </file>
 
 <file path=word/glossary/fontTable.xml><?xml version="1.0" encoding="utf-8"?>
-<w:fonts xmlns:mc="http://schemas.openxmlformats.org/markup-compatibility/2006" xmlns:r="http://schemas.openxmlformats.org/officeDocument/2006/relationships" xmlns:w="http://schemas.openxmlformats.org/wordprocessingml/2006/main" xmlns:w14="http://schemas.microsoft.com/office/word/2010/wordml" xmlns:w15="http://schemas.microsoft.com/office/word/2012/wordml" xmlns:w16cex="http://schemas.microsoft.com/office/word/2018/wordml/cex" xmlns:w16cid="http://schemas.microsoft.com/office/word/2016/wordml/cid" xmlns:w16="http://schemas.microsoft.com/office/word/2018/wordml" xmlns:w16sdtdh="http://schemas.microsoft.com/office/word/2020/wordml/sdtdatahash" xmlns:w16se="http://schemas.microsoft.com/office/word/2015/wordml/symex" mc:Ignorable="w14 w15 w16se w16cid w16 w16cex w16sdtdh">
+<w:fonts xmlns:mc="http://schemas.openxmlformats.org/markup-compatibility/2006" xmlns:r="http://schemas.openxmlformats.org/officeDocument/2006/relationships" xmlns:w="http://schemas.openxmlformats.org/wordprocessingml/2006/main" xmlns:w14="http://schemas.microsoft.com/office/word/2010/wordml" xmlns:w15="http://schemas.microsoft.com/office/word/2012/wordml" xmlns:w16cex="http://schemas.microsoft.com/office/word/2018/wordml/cex" xmlns:w16cid="http://schemas.microsoft.com/office/word/2016/wordml/cid" xmlns:w16="http://schemas.microsoft.com/office/word/2018/wordml" xmlns:w16du="http://schemas.microsoft.com/office/word/2023/wordml/word16du" xmlns:w16sdtdh="http://schemas.microsoft.com/office/word/2020/wordml/sdtdatahash" xmlns:w16se="http://schemas.microsoft.com/office/word/2015/wordml/symex" mc:Ignorable="w14 w15 w16se w16cid w16 w16cex w16sdtdh w16du">
   <w:font w:name="Calibri">
     <w:panose1 w:val="020F0502020204030204"/>
     <w:charset w:val="00"/>
     <w:family w:val="swiss"/>
     <w:pitch w:val="variable"/>
-    <w:sig w:usb0="E4002EFF" w:usb1="C000247B" w:usb2="00000009" w:usb3="00000000" w:csb0="000001FF" w:csb1="00000000"/>
+    <w:sig w:usb0="E4002EFF" w:usb1="C200247B" w:usb2="00000009" w:usb3="00000000" w:csb0="000001FF" w:csb1="00000000"/>
   </w:font>
   <w:font w:name="Times New Roman">
     <w:panose1 w:val="02020603050405020304"/>
@@ -1534,13 +1582,25 @@
     <w:charset w:val="00"/>
     <w:family w:val="swiss"/>
     <w:pitch w:val="variable"/>
-    <w:sig w:usb0="E4002EFF" w:usb1="C000247B" w:usb2="00000009" w:usb3="00000000" w:csb0="000001FF" w:csb1="00000000"/>
+    <w:sig w:usb0="E4002EFF" w:usb1="C200247B" w:usb2="00000009" w:usb3="00000000" w:csb0="000001FF" w:csb1="00000000"/>
+  </w:font>
+  <w:font w:name="Aptos">
+    <w:charset w:val="00"/>
+    <w:family w:val="swiss"/>
+    <w:pitch w:val="variable"/>
+    <w:sig w:usb0="20000287" w:usb1="00000003" w:usb2="00000000" w:usb3="00000000" w:csb0="0000019F" w:csb1="00000000"/>
+  </w:font>
+  <w:font w:name="Aptos Display">
+    <w:charset w:val="00"/>
+    <w:family w:val="swiss"/>
+    <w:pitch w:val="variable"/>
+    <w:sig w:usb0="20000287" w:usb1="00000003" w:usb2="00000000" w:usb3="00000000" w:csb0="0000019F" w:csb1="00000000"/>
   </w:font>
 </w:fonts>
 </file>
 
 <file path=word/glossary/settings.xml><?xml version="1.0" encoding="utf-8"?>
-<w:settings xmlns:mc="http://schemas.openxmlformats.org/markup-compatibility/2006" xmlns:o="urn:schemas-microsoft-com:office:office" xmlns:r="http://schemas.openxmlformats.org/officeDocument/2006/relationships" xmlns:m="http://schemas.openxmlformats.org/officeDocument/2006/math" xmlns:v="urn:schemas-microsoft-com:vml" xmlns:w10="urn:schemas-microsoft-com:office:word" xmlns:w="http://schemas.openxmlformats.org/wordprocessingml/2006/main" xmlns:w14="http://schemas.microsoft.com/office/word/2010/wordml" xmlns:w15="http://schemas.microsoft.com/office/word/2012/wordml" xmlns:w16cex="http://schemas.microsoft.com/office/word/2018/wordml/cex" xmlns:w16cid="http://schemas.microsoft.com/office/word/2016/wordml/cid" xmlns:w16="http://schemas.microsoft.com/office/word/2018/wordml" xmlns:w16sdtdh="http://schemas.microsoft.com/office/word/2020/wordml/sdtdatahash" xmlns:w16se="http://schemas.microsoft.com/office/word/2015/wordml/symex" xmlns:sl="http://schemas.openxmlformats.org/schemaLibrary/2006/main" mc:Ignorable="w14 w15 w16se w16cid w16 w16cex w16sdtdh">
+<w:settings xmlns:mc="http://schemas.openxmlformats.org/markup-compatibility/2006" xmlns:o="urn:schemas-microsoft-com:office:office" xmlns:r="http://schemas.openxmlformats.org/officeDocument/2006/relationships" xmlns:m="http://schemas.openxmlformats.org/officeDocument/2006/math" xmlns:v="urn:schemas-microsoft-com:vml" xmlns:w10="urn:schemas-microsoft-com:office:word" xmlns:w="http://schemas.openxmlformats.org/wordprocessingml/2006/main" xmlns:w14="http://schemas.microsoft.com/office/word/2010/wordml" xmlns:w15="http://schemas.microsoft.com/office/word/2012/wordml" xmlns:w16cex="http://schemas.microsoft.com/office/word/2018/wordml/cex" xmlns:w16cid="http://schemas.microsoft.com/office/word/2016/wordml/cid" xmlns:w16="http://schemas.microsoft.com/office/word/2018/wordml" xmlns:w16du="http://schemas.microsoft.com/office/word/2023/wordml/word16du" xmlns:w16sdtdh="http://schemas.microsoft.com/office/word/2020/wordml/sdtdatahash" xmlns:w16se="http://schemas.microsoft.com/office/word/2015/wordml/symex" xmlns:sl="http://schemas.openxmlformats.org/schemaLibrary/2006/main" mc:Ignorable="w14 w15 w16se w16cid w16 w16cex w16sdtdh w16du">
   <w:view w:val="normal"/>
   <w:defaultTabStop w:val="720"/>
   <w:characterSpacingControl w:val="doNotCompress"/>
@@ -1561,6 +1621,7 @@
     <w:rsid w:val="00397A3E"/>
     <w:rsid w:val="003C0664"/>
     <w:rsid w:val="003D1750"/>
+    <w:rsid w:val="004245FE"/>
     <w:rsid w:val="00441F74"/>
     <w:rsid w:val="004C2C55"/>
     <w:rsid w:val="00540437"/>
@@ -1570,6 +1631,7 @@
     <w:rsid w:val="0058082E"/>
     <w:rsid w:val="006F35FB"/>
     <w:rsid w:val="008F2064"/>
+    <w:rsid w:val="009A53C7"/>
     <w:rsid w:val="00B3414A"/>
     <w:rsid w:val="00B90387"/>
     <w:rsid w:val="00C6350A"/>
@@ -1602,7 +1664,7 @@
 </file>
 
 <file path=word/glossary/styles.xml><?xml version="1.0" encoding="utf-8"?>
-<w:styles xmlns:mc="http://schemas.openxmlformats.org/markup-compatibility/2006" xmlns:r="http://schemas.openxmlformats.org/officeDocument/2006/relationships" xmlns:w="http://schemas.openxmlformats.org/wordprocessingml/2006/main" xmlns:w14="http://schemas.microsoft.com/office/word/2010/wordml" xmlns:w15="http://schemas.microsoft.com/office/word/2012/wordml" xmlns:w16cex="http://schemas.microsoft.com/office/word/2018/wordml/cex" xmlns:w16cid="http://schemas.microsoft.com/office/word/2016/wordml/cid" xmlns:w16="http://schemas.microsoft.com/office/word/2018/wordml" xmlns:w16sdtdh="http://schemas.microsoft.com/office/word/2020/wordml/sdtdatahash" xmlns:w16se="http://schemas.microsoft.com/office/word/2015/wordml/symex" mc:Ignorable="w14 w15 w16se w16cid w16 w16cex w16sdtdh">
+<w:styles xmlns:mc="http://schemas.openxmlformats.org/markup-compatibility/2006" xmlns:r="http://schemas.openxmlformats.org/officeDocument/2006/relationships" xmlns:w="http://schemas.openxmlformats.org/wordprocessingml/2006/main" xmlns:w14="http://schemas.microsoft.com/office/word/2010/wordml" xmlns:w15="http://schemas.microsoft.com/office/word/2012/wordml" xmlns:w16cex="http://schemas.microsoft.com/office/word/2018/wordml/cex" xmlns:w16cid="http://schemas.microsoft.com/office/word/2016/wordml/cid" xmlns:w16="http://schemas.microsoft.com/office/word/2018/wordml" xmlns:w16du="http://schemas.microsoft.com/office/word/2023/wordml/word16du" xmlns:w16sdtdh="http://schemas.microsoft.com/office/word/2020/wordml/sdtdatahash" xmlns:w16se="http://schemas.microsoft.com/office/word/2015/wordml/symex" mc:Ignorable="w14 w15 w16se w16cid w16 w16cex w16sdtdh w16du">
   <w:docDefaults>
     <w:rPrDefault>
       <w:rPr>
@@ -2045,7 +2107,7 @@
 </file>
 
 <file path=word/glossary/webSettings.xml><?xml version="1.0" encoding="utf-8"?>
-<w:webSettings xmlns:mc="http://schemas.openxmlformats.org/markup-compatibility/2006" xmlns:r="http://schemas.openxmlformats.org/officeDocument/2006/relationships" xmlns:w="http://schemas.openxmlformats.org/wordprocessingml/2006/main" xmlns:w14="http://schemas.microsoft.com/office/word/2010/wordml" xmlns:w15="http://schemas.microsoft.com/office/word/2012/wordml" xmlns:w16cex="http://schemas.microsoft.com/office/word/2018/wordml/cex" xmlns:w16cid="http://schemas.microsoft.com/office/word/2016/wordml/cid" xmlns:w16="http://schemas.microsoft.com/office/word/2018/wordml" xmlns:w16sdtdh="http://schemas.microsoft.com/office/word/2020/wordml/sdtdatahash" xmlns:w16se="http://schemas.microsoft.com/office/word/2015/wordml/symex" mc:Ignorable="w14 w15 w16se w16cid w16 w16cex w16sdtdh">
+<w:webSettings xmlns:mc="http://schemas.openxmlformats.org/markup-compatibility/2006" xmlns:r="http://schemas.openxmlformats.org/officeDocument/2006/relationships" xmlns:w="http://schemas.openxmlformats.org/wordprocessingml/2006/main" xmlns:w14="http://schemas.microsoft.com/office/word/2010/wordml" xmlns:w15="http://schemas.microsoft.com/office/word/2012/wordml" xmlns:w16cex="http://schemas.microsoft.com/office/word/2018/wordml/cex" xmlns:w16cid="http://schemas.microsoft.com/office/word/2016/wordml/cid" xmlns:w16="http://schemas.microsoft.com/office/word/2018/wordml" xmlns:w16du="http://schemas.microsoft.com/office/word/2023/wordml/word16du" xmlns:w16sdtdh="http://schemas.microsoft.com/office/word/2020/wordml/sdtdatahash" xmlns:w16se="http://schemas.microsoft.com/office/word/2015/wordml/symex" mc:Ignorable="w14 w15 w16se w16cid w16 w16cex w16sdtdh w16du">
   <w:optimizeForBrowser/>
   <w:allowPNG/>
 </w:webSettings>
@@ -2346,9 +2408,7 @@
 </a:theme>
 </file>
 
-<file path=customXml/item1.xml>��< ? x m l   v e r s i o n = " 1 . 0 "   e n c o d i n g = " u t f - 1 6 " ? > - 
- < N a v W o r d R e p o r t X m l P a r t   x m l n s = " u r n : m i c r o s o f t - d y n a m i c s - n a v / r e p o r t s / R e m i n d e r _ C Z L / 3 1 1 8 2 / " > +<file path=customXml/item1.xml>��< ? x m l   v e r s i o n = " 1 . 0 "   e n c o d i n g = " u t f - 1 6 " ? > < N a v W o r d R e p o r t X m l P a r t   x m l n s = " u r n : m i c r o s o f t - d y n a m i c s - n a v / r e p o r t s / R e m i n d e r _ C Z L / 3 1 1 8 2 / " >   
      < C o m p a n y _ I n f o r m a t i o n >   
@@ -2532,10 +2592,18 @@
  
                  < B o d y L b l > B o d y L b l < / B o d y L b l >   
+                 < B o d y T e x t > B o d y T e x t < / B o d y T e x t > + 
                  < C l o s i n g L b l > C l o s i n g L b l < / C l o s i n g L b l >   
+                 < C l o s i n g T e x t > C l o s i n g T e x t < / C l o s i n g T e x t > + 
+                 < D e s c r i p t i o n T e x t > D e s c r i p t i o n T e x t < / D e s c r i p t i o n T e x t > + 
                  < G r e e t i n g L b l > G r e e t i n g L b l < / G r e e t i n g L b l >   
+                 < G r e e t i n g T e x t > G r e e t i n g T e x t < / G r e e t i n g T e x t > + 
                  < T o t a l L i n e A m o u n t > T o t a l L i n e A m o u n t < / T o t a l L i n e A m o u n t >   
              < / L i n e S u m > @@ -2559,6 +2627,10 @@
      < / I s s u e d _ R e m i n d e r _ H e a d e r >   
  < / N a v W o r d R e p o r t X m l P a r t > 
+</file>
+
+<file path=customXml/item2.xml><?xml version="1.0" encoding="utf-8"?>
+<b:Sources xmlns:b="http://schemas.openxmlformats.org/officeDocument/2006/bibliography" xmlns="http://schemas.openxmlformats.org/officeDocument/2006/bibliography" SelectedStyle="\APASixthEditionOfficeOnline.xsl" StyleName="APA" Version="6"/>
 </file>
 
 <file path=customXml/itemProps1.xml><?xml version="1.0" encoding="utf-8"?>
@@ -2569,6 +2641,14 @@
 </ds:datastoreItem>
 </file>
 
+<file path=customXml/itemProps2.xml><?xml version="1.0" encoding="utf-8"?>
+<ds:datastoreItem xmlns:ds="http://schemas.openxmlformats.org/officeDocument/2006/customXml" ds:itemID="{A097F890-349D-493C-B44A-7D7B874D413F}">
+  <ds:schemaRefs>
+    <ds:schemaRef ds:uri="http://schemas.openxmlformats.org/officeDocument/2006/bibliography"/>
+  </ds:schemaRefs>
+</ds:datastoreItem>
+</file>
+
 <file path=docMetadata/LabelInfo.xml><?xml version="1.0" encoding="utf-8"?>
 <clbl:labelList xmlns:clbl="http://schemas.microsoft.com/office/2020/mipLabelMetadata">
   <clbl:label id="{f42aa342-8706-4288-bd11-ebb85995028c}" enabled="1" method="Standard" siteId="{72f988bf-86f1-41af-91ab-2d7cd011db47}" contentBits="0" removed="0"/>

</xml_diff>